<commit_message>
Update Media, Legal, and app.json
</commit_message>
<xml_diff>
--- a/AppIQ/Legal/Cisco_App_Center_Export_Compliance_Questionnaire.docx
+++ b/AppIQ/Legal/Cisco_App_Center_Export_Compliance_Questionnaire.docx
@@ -1,6 +1,6 @@
 
 <file path=word/document.xml><?xml version="1.0" encoding="utf-8"?>
-<w:document xmlns:wpc="http://schemas.microsoft.com/office/word/2010/wordprocessingCanvas" xmlns:mo="http://schemas.microsoft.com/office/mac/office/2008/main" xmlns:mc="http://schemas.openxmlformats.org/markup-compatibility/2006" xmlns:mv="urn:schemas-microsoft-com:mac:vml" xmlns:o="urn:schemas-microsoft-com:office:office" xmlns:r="http://schemas.openxmlformats.org/officeDocument/2006/relationships" xmlns:m="http://schemas.openxmlformats.org/officeDocument/2006/math" xmlns:v="urn:schemas-microsoft-com:vml" xmlns:wp14="http://schemas.microsoft.com/office/word/2010/wordprocessingDrawing" xmlns:wp="http://schemas.openxmlformats.org/drawingml/2006/wordprocessingDrawing" xmlns:w10="urn:schemas-microsoft-com:office:word" xmlns:w="http://schemas.openxmlformats.org/wordprocessingml/2006/main" xmlns:w14="http://schemas.microsoft.com/office/word/2010/wordml" xmlns:w15="http://schemas.microsoft.com/office/word/2012/wordml" xmlns:wpg="http://schemas.microsoft.com/office/word/2010/wordprocessingGroup" xmlns:wpi="http://schemas.microsoft.com/office/word/2010/wordprocessingInk" xmlns:wne="http://schemas.microsoft.com/office/word/2006/wordml" xmlns:wps="http://schemas.microsoft.com/office/word/2010/wordprocessingShape" mc:Ignorable="w14 w15 wp14">
+<w:document xmlns:wpc="http://schemas.microsoft.com/office/word/2010/wordprocessingCanvas" xmlns:cx="http://schemas.microsoft.com/office/drawing/2014/chartex" xmlns:cx1="http://schemas.microsoft.com/office/drawing/2015/9/8/chartex" xmlns:cx2="http://schemas.microsoft.com/office/drawing/2015/10/21/chartex" xmlns:cx3="http://schemas.microsoft.com/office/drawing/2016/5/9/chartex" xmlns:cx4="http://schemas.microsoft.com/office/drawing/2016/5/10/chartex" xmlns:cx5="http://schemas.microsoft.com/office/drawing/2016/5/11/chartex" xmlns:cx6="http://schemas.microsoft.com/office/drawing/2016/5/12/chartex" xmlns:cx7="http://schemas.microsoft.com/office/drawing/2016/5/13/chartex" xmlns:cx8="http://schemas.microsoft.com/office/drawing/2016/5/14/chartex" xmlns:mc="http://schemas.openxmlformats.org/markup-compatibility/2006" xmlns:aink="http://schemas.microsoft.com/office/drawing/2016/ink" xmlns:am3d="http://schemas.microsoft.com/office/drawing/2017/model3d" xmlns:o="urn:schemas-microsoft-com:office:office" xmlns:r="http://schemas.openxmlformats.org/officeDocument/2006/relationships" xmlns:m="http://schemas.openxmlformats.org/officeDocument/2006/math" xmlns:v="urn:schemas-microsoft-com:vml" xmlns:wp14="http://schemas.microsoft.com/office/word/2010/wordprocessingDrawing" xmlns:wp="http://schemas.openxmlformats.org/drawingml/2006/wordprocessingDrawing" xmlns:w10="urn:schemas-microsoft-com:office:word" xmlns:w="http://schemas.openxmlformats.org/wordprocessingml/2006/main" xmlns:w14="http://schemas.microsoft.com/office/word/2010/wordml" xmlns:w15="http://schemas.microsoft.com/office/word/2012/wordml" xmlns:w16cid="http://schemas.microsoft.com/office/word/2016/wordml/cid" xmlns:w16se="http://schemas.microsoft.com/office/word/2015/wordml/symex" xmlns:wpg="http://schemas.microsoft.com/office/word/2010/wordprocessingGroup" xmlns:wpi="http://schemas.microsoft.com/office/word/2010/wordprocessingInk" xmlns:wne="http://schemas.microsoft.com/office/word/2006/wordml" xmlns:wps="http://schemas.microsoft.com/office/word/2010/wordprocessingShape" mc:Ignorable="w14 w15 w16se w16cid wp14">
   <w:body>
     <w:p>
       <w:pPr>
@@ -16,8 +16,6 @@
         </w:rPr>
       </w:pPr>
       <w:bookmarkStart w:id="0" w:name="_Toc297897641"/>
-      <w:bookmarkStart w:id="1" w:name="_GoBack"/>
-      <w:bookmarkEnd w:id="1"/>
     </w:p>
     <w:p>
       <w:pPr>
@@ -76,6 +74,9 @@
       <w:r>
         <w:t>Developer/Partner Name:</w:t>
       </w:r>
+      <w:r>
+        <w:t xml:space="preserve">   </w:t>
+      </w:r>
     </w:p>
     <w:p>
       <w:pPr>
@@ -85,6 +86,17 @@
           <w:numId w:val="0"/>
         </w:numPr>
       </w:pPr>
+      <w:proofErr w:type="spellStart"/>
+      <w:r>
+        <w:t>Devarshi</w:t>
+      </w:r>
+      <w:proofErr w:type="spellEnd"/>
+      <w:r>
+        <w:t xml:space="preserve"> Shah</w:t>
+      </w:r>
+      <w:r>
+        <w:tab/>
+      </w:r>
     </w:p>
     <w:p>
       <w:pPr>
@@ -113,6 +125,12 @@
           <w:b/>
         </w:rPr>
       </w:pPr>
+      <w:r>
+        <w:rPr>
+          <w:b/>
+        </w:rPr>
+        <w:t>3625 Cisco Way, San Jose CA 95134, USA</w:t>
+      </w:r>
     </w:p>
     <w:p>
       <w:pPr>
@@ -143,6 +161,12 @@
           <w:b/>
         </w:rPr>
       </w:pPr>
+      <w:r>
+        <w:rPr>
+          <w:b/>
+        </w:rPr>
+        <w:t>408-527-3422</w:t>
+      </w:r>
     </w:p>
     <w:p>
       <w:pPr>
@@ -164,6 +188,20 @@
           <w:b/>
         </w:rPr>
         <w:t>Contact Email address:</w:t>
+      </w:r>
+    </w:p>
+    <w:p>
+      <w:pPr>
+        <w:pStyle w:val="BodyText"/>
+        <w:rPr>
+          <w:b/>
+        </w:rPr>
+      </w:pPr>
+      <w:r>
+        <w:rPr>
+          <w:b/>
+        </w:rPr>
+        <w:t>devarsha@cisco.com</w:t>
       </w:r>
     </w:p>
     <w:p>
@@ -327,6 +365,14 @@
           <w:sz w:val="20"/>
         </w:rPr>
       </w:pPr>
+      <w:r>
+        <w:rPr>
+          <w:rFonts w:ascii="Times New Roman" w:hAnsi="Times New Roman"/>
+          <w:i/>
+          <w:sz w:val="20"/>
+        </w:rPr>
+        <w:t>NO</w:t>
+      </w:r>
     </w:p>
     <w:p>
       <w:pPr>
@@ -366,6 +412,13 @@
         </w:rPr>
         <w:t>or anti-virus protection (such as encryption used for secure network management, HTTPS, VPN, or wireless security)?</w:t>
       </w:r>
+      <w:r>
+        <w:rPr>
+          <w:rFonts w:ascii="Times New Roman" w:hAnsi="Times New Roman"/>
+          <w:sz w:val="20"/>
+        </w:rPr>
+        <w:t>NO</w:t>
+      </w:r>
     </w:p>
     <w:p>
       <w:pPr>
@@ -409,6 +462,13 @@
         </w:rPr>
         <w:t>?</w:t>
       </w:r>
+      <w:r>
+        <w:rPr>
+          <w:rFonts w:ascii="Times New Roman" w:hAnsi="Times New Roman"/>
+          <w:sz w:val="20"/>
+        </w:rPr>
+        <w:t xml:space="preserve"> NO</w:t>
+      </w:r>
     </w:p>
     <w:p>
       <w:pPr>
@@ -460,6 +520,13 @@
         </w:rPr>
         <w:t xml:space="preserve">encryption greater than 64-bit symmetric or greater than 1024-bit asymmetric algorithms?  </w:t>
       </w:r>
+      <w:r>
+        <w:rPr>
+          <w:rFonts w:ascii="Times New Roman" w:hAnsi="Times New Roman"/>
+          <w:sz w:val="20"/>
+        </w:rPr>
+        <w:t>NO</w:t>
+      </w:r>
     </w:p>
     <w:p>
       <w:pPr>
@@ -510,6 +577,13 @@
         </w:rPr>
         <w:t xml:space="preserve"> or access encryption for protection of data or information security purposes?  </w:t>
       </w:r>
+      <w:r>
+        <w:rPr>
+          <w:rFonts w:ascii="Times New Roman" w:hAnsi="Times New Roman"/>
+          <w:sz w:val="20"/>
+        </w:rPr>
+        <w:t>NO</w:t>
+      </w:r>
     </w:p>
     <w:p>
       <w:pPr>
@@ -623,7 +697,6 @@
           <w:sz w:val="20"/>
           <w:szCs w:val="20"/>
         </w:rPr>
-        <w:lastRenderedPageBreak/>
         <w:t>______  A) App that provides or performs “</w:t>
       </w:r>
       <w:hyperlink w:anchor="_Text_for_Export" w:history="1">
@@ -657,23 +730,7 @@
           <w:sz w:val="20"/>
           <w:szCs w:val="20"/>
         </w:rPr>
-        <w:t>_____</w:t>
-      </w:r>
-      <w:proofErr w:type="gramStart"/>
-      <w:r>
-        <w:rPr>
-          <w:sz w:val="20"/>
-          <w:szCs w:val="20"/>
-        </w:rPr>
-        <w:t>_  B</w:t>
-      </w:r>
-      <w:proofErr w:type="gramEnd"/>
-      <w:r>
-        <w:rPr>
-          <w:sz w:val="20"/>
-          <w:szCs w:val="20"/>
-        </w:rPr>
-        <w:t xml:space="preserve">) An application-specific software development kit using cryptography. </w:t>
+        <w:t xml:space="preserve">______  B) An application-specific software development kit using cryptography. </w:t>
       </w:r>
     </w:p>
     <w:p>
@@ -689,23 +746,7 @@
           <w:sz w:val="20"/>
           <w:szCs w:val="20"/>
         </w:rPr>
-        <w:t>_____</w:t>
-      </w:r>
-      <w:proofErr w:type="gramStart"/>
-      <w:r>
-        <w:rPr>
-          <w:sz w:val="20"/>
-          <w:szCs w:val="20"/>
-        </w:rPr>
-        <w:t>_  C</w:t>
-      </w:r>
-      <w:proofErr w:type="gramEnd"/>
-      <w:r>
-        <w:rPr>
-          <w:sz w:val="20"/>
-          <w:szCs w:val="20"/>
-        </w:rPr>
-        <w:t>) A cryptographic library, development kit or  toolkit</w:t>
+        <w:t>______  C) A cryptographic library, development kit or  toolkit</w:t>
       </w:r>
     </w:p>
     <w:p>
@@ -724,23 +765,7 @@
           <w:sz w:val="20"/>
           <w:szCs w:val="20"/>
         </w:rPr>
-        <w:t>_____</w:t>
-      </w:r>
-      <w:proofErr w:type="gramStart"/>
-      <w:r>
-        <w:rPr>
-          <w:sz w:val="20"/>
-          <w:szCs w:val="20"/>
-        </w:rPr>
-        <w:t>_  D</w:t>
-      </w:r>
-      <w:proofErr w:type="gramEnd"/>
-      <w:r>
-        <w:rPr>
-          <w:sz w:val="20"/>
-          <w:szCs w:val="20"/>
-        </w:rPr>
-        <w:t>) App that provides or performs vulnerability analysis, network forensics, or computer forensics</w:t>
+        <w:t>______  D) App that provides or performs vulnerability analysis, network forensics, or computer forensics</w:t>
       </w:r>
     </w:p>
     <w:p>
@@ -757,23 +782,7 @@
           <w:rFonts w:ascii="Times New Roman" w:hAnsi="Times New Roman"/>
           <w:sz w:val="20"/>
         </w:rPr>
-        <w:t xml:space="preserve">_______E) App that provides or performs investigation of data </w:t>
-      </w:r>
-      <w:proofErr w:type="gramStart"/>
-      <w:r>
-        <w:rPr>
-          <w:rFonts w:ascii="Times New Roman" w:hAnsi="Times New Roman"/>
-          <w:sz w:val="20"/>
-        </w:rPr>
-        <w:t>leakage,  network</w:t>
-      </w:r>
-      <w:proofErr w:type="gramEnd"/>
-      <w:r>
-        <w:rPr>
-          <w:rFonts w:ascii="Times New Roman" w:hAnsi="Times New Roman"/>
-          <w:sz w:val="20"/>
-        </w:rPr>
-        <w:t xml:space="preserve"> breaches, and other malicious intrusion activities through triage of captured digital forensic data an example is CALEA</w:t>
+        <w:t>_______E) App that provides or performs investigation of data leakage,  network breaches, and other malicious intrusion activities through triage of captured digital forensic data an example is CALEA</w:t>
       </w:r>
     </w:p>
     <w:p>
@@ -846,23 +855,7 @@
           <w:sz w:val="20"/>
           <w:szCs w:val="20"/>
         </w:rPr>
-        <w:t xml:space="preserve">______ G) App designed, modified, adapted or customized for government end-user(s) </w:t>
-      </w:r>
-      <w:proofErr w:type="gramStart"/>
-      <w:r>
-        <w:rPr>
-          <w:sz w:val="20"/>
-          <w:szCs w:val="20"/>
-        </w:rPr>
-        <w:t>or  with</w:t>
-      </w:r>
-      <w:proofErr w:type="gramEnd"/>
-      <w:r>
-        <w:rPr>
-          <w:sz w:val="20"/>
-          <w:szCs w:val="20"/>
-        </w:rPr>
-        <w:t xml:space="preserve"> cryptographic functionality that has been modified or customized to customer specification</w:t>
+        <w:t>______ G) App designed, modified, adapted or customized for government end-user(s) or  with cryptographic functionality that has been modified or customized to customer specification</w:t>
       </w:r>
       <w:r>
         <w:rPr>
@@ -1154,9 +1147,22 @@
           <w:sz w:val="20"/>
           <w:szCs w:val="20"/>
         </w:rPr>
-        <w:t xml:space="preserve">______ </w:t>
-      </w:r>
-      <w:proofErr w:type="gramStart"/>
+        <w:t>___</w:t>
+      </w:r>
+      <w:r>
+        <w:rPr>
+          <w:sz w:val="20"/>
+          <w:szCs w:val="20"/>
+        </w:rPr>
+        <w:t>X</w:t>
+      </w:r>
+      <w:r>
+        <w:rPr>
+          <w:sz w:val="20"/>
+          <w:szCs w:val="20"/>
+        </w:rPr>
+        <w:t xml:space="preserve">___ </w:t>
+      </w:r>
       <w:r>
         <w:rPr>
           <w:sz w:val="20"/>
@@ -1176,15 +1182,7 @@
           <w:sz w:val="20"/>
           <w:szCs w:val="20"/>
         </w:rPr>
-        <w:t>None</w:t>
-      </w:r>
-      <w:proofErr w:type="gramEnd"/>
-      <w:r>
-        <w:rPr>
-          <w:sz w:val="20"/>
-          <w:szCs w:val="20"/>
-        </w:rPr>
-        <w:t xml:space="preserve"> of the above criteria apply.</w:t>
+        <w:t>None of the above criteria apply.</w:t>
       </w:r>
     </w:p>
     <w:p>
@@ -1222,6 +1220,32 @@
         </w:rPr>
         <w:t>Name:</w:t>
       </w:r>
+      <w:r>
+        <w:rPr>
+          <w:b/>
+        </w:rPr>
+        <w:t xml:space="preserve"> </w:t>
+      </w:r>
+      <w:proofErr w:type="spellStart"/>
+      <w:r>
+        <w:rPr>
+          <w:b/>
+        </w:rPr>
+        <w:t>Devarshi</w:t>
+      </w:r>
+      <w:proofErr w:type="spellEnd"/>
+      <w:r>
+        <w:rPr>
+          <w:b/>
+        </w:rPr>
+        <w:t xml:space="preserve"> Shah</w:t>
+      </w:r>
+      <w:r>
+        <w:rPr>
+          <w:b/>
+        </w:rPr>
+        <w:tab/>
+      </w:r>
     </w:p>
     <w:p>
       <w:pPr>
@@ -1256,6 +1280,18 @@
         </w:rPr>
         <w:t>Title:</w:t>
       </w:r>
+      <w:r>
+        <w:rPr>
+          <w:b/>
+        </w:rPr>
+        <w:t xml:space="preserve"> Technical Marketing Engineer</w:t>
+      </w:r>
+      <w:r>
+        <w:rPr>
+          <w:b/>
+        </w:rPr>
+        <w:tab/>
+      </w:r>
     </w:p>
     <w:p>
       <w:pPr>
@@ -1304,6 +1340,67 @@
           <w:b/>
         </w:rPr>
       </w:pPr>
+      <w:r>
+        <w:rPr>
+          <w:b/>
+        </w:rPr>
+        <w:tab/>
+      </w:r>
+      <w:r>
+        <w:rPr>
+          <w:b/>
+        </w:rPr>
+        <w:tab/>
+      </w:r>
+      <w:r>
+        <w:rPr>
+          <w:b/>
+        </w:rPr>
+        <w:drawing>
+          <wp:inline distT="0" distB="0" distL="0" distR="0" wp14:anchorId="769BA062" wp14:editId="4B64CB9C">
+            <wp:extent cx="1638300" cy="647700"/>
+            <wp:effectExtent l="0" t="0" r="0" b="0"/>
+            <wp:docPr id="2" name="Picture 2" descr="A close up of a hanger&#10;&#10;Description automatically generated"/>
+            <wp:cNvGraphicFramePr>
+              <a:graphicFrameLocks xmlns:a="http://schemas.openxmlformats.org/drawingml/2006/main" noChangeAspect="1"/>
+            </wp:cNvGraphicFramePr>
+            <a:graphic xmlns:a="http://schemas.openxmlformats.org/drawingml/2006/main">
+              <a:graphicData uri="http://schemas.openxmlformats.org/drawingml/2006/picture">
+                <pic:pic xmlns:pic="http://schemas.openxmlformats.org/drawingml/2006/picture">
+                  <pic:nvPicPr>
+                    <pic:cNvPr id="1" name=""/>
+                    <pic:cNvPicPr/>
+                  </pic:nvPicPr>
+                  <pic:blipFill>
+                    <a:blip r:embed="rId8"/>
+                    <a:stretch>
+                      <a:fillRect/>
+                    </a:stretch>
+                  </pic:blipFill>
+                  <pic:spPr>
+                    <a:xfrm>
+                      <a:off x="0" y="0"/>
+                      <a:ext cx="1638300" cy="647700"/>
+                    </a:xfrm>
+                    <a:prstGeom prst="rect">
+                      <a:avLst/>
+                    </a:prstGeom>
+                  </pic:spPr>
+                </pic:pic>
+              </a:graphicData>
+            </a:graphic>
+          </wp:inline>
+        </w:drawing>
+      </w:r>
+      <w:bookmarkStart w:id="1" w:name="_GoBack"/>
+      <w:bookmarkEnd w:id="1"/>
+    </w:p>
+    <w:p>
+      <w:pPr>
+        <w:rPr>
+          <w:b/>
+        </w:rPr>
+      </w:pPr>
     </w:p>
     <w:p>
       <w:pPr>
@@ -1323,6 +1420,12 @@
           <w:b/>
         </w:rPr>
         <w:t>Date:</w:t>
+      </w:r>
+      <w:r>
+        <w:rPr>
+          <w:b/>
+        </w:rPr>
+        <w:t>03/31/2020</w:t>
       </w:r>
     </w:p>
     <w:p>
@@ -1334,8 +1437,8 @@
     </w:p>
     <w:p/>
     <w:sectPr>
-      <w:headerReference w:type="default" r:id="rId8"/>
-      <w:footerReference w:type="default" r:id="rId9"/>
+      <w:headerReference w:type="default" r:id="rId9"/>
+      <w:footerReference w:type="default" r:id="rId10"/>
       <w:pgSz w:w="12240" w:h="15840"/>
       <w:pgMar w:top="1440" w:right="1440" w:bottom="1440" w:left="1440" w:header="720" w:footer="720" w:gutter="0"/>
       <w:cols w:space="720"/>
@@ -1346,7 +1449,7 @@
 </file>
 
 <file path=word/endnotes.xml><?xml version="1.0" encoding="utf-8"?>
-<w:endnotes xmlns:wpc="http://schemas.microsoft.com/office/word/2010/wordprocessingCanvas" xmlns:mo="http://schemas.microsoft.com/office/mac/office/2008/main" xmlns:mc="http://schemas.openxmlformats.org/markup-compatibility/2006" xmlns:mv="urn:schemas-microsoft-com:mac:vml" xmlns:o="urn:schemas-microsoft-com:office:office" xmlns:r="http://schemas.openxmlformats.org/officeDocument/2006/relationships" xmlns:m="http://schemas.openxmlformats.org/officeDocument/2006/math" xmlns:v="urn:schemas-microsoft-com:vml" xmlns:wp14="http://schemas.microsoft.com/office/word/2010/wordprocessingDrawing" xmlns:wp="http://schemas.openxmlformats.org/drawingml/2006/wordprocessingDrawing" xmlns:w10="urn:schemas-microsoft-com:office:word" xmlns:w="http://schemas.openxmlformats.org/wordprocessingml/2006/main" xmlns:w14="http://schemas.microsoft.com/office/word/2010/wordml" xmlns:w15="http://schemas.microsoft.com/office/word/2012/wordml" xmlns:wpg="http://schemas.microsoft.com/office/word/2010/wordprocessingGroup" xmlns:wpi="http://schemas.microsoft.com/office/word/2010/wordprocessingInk" xmlns:wne="http://schemas.microsoft.com/office/word/2006/wordml" xmlns:wps="http://schemas.microsoft.com/office/word/2010/wordprocessingShape" mc:Ignorable="w14 w15 wp14">
+<w:endnotes xmlns:wpc="http://schemas.microsoft.com/office/word/2010/wordprocessingCanvas" xmlns:cx="http://schemas.microsoft.com/office/drawing/2014/chartex" xmlns:cx1="http://schemas.microsoft.com/office/drawing/2015/9/8/chartex" xmlns:cx2="http://schemas.microsoft.com/office/drawing/2015/10/21/chartex" xmlns:cx3="http://schemas.microsoft.com/office/drawing/2016/5/9/chartex" xmlns:cx4="http://schemas.microsoft.com/office/drawing/2016/5/10/chartex" xmlns:cx5="http://schemas.microsoft.com/office/drawing/2016/5/11/chartex" xmlns:cx6="http://schemas.microsoft.com/office/drawing/2016/5/12/chartex" xmlns:cx7="http://schemas.microsoft.com/office/drawing/2016/5/13/chartex" xmlns:cx8="http://schemas.microsoft.com/office/drawing/2016/5/14/chartex" xmlns:mc="http://schemas.openxmlformats.org/markup-compatibility/2006" xmlns:aink="http://schemas.microsoft.com/office/drawing/2016/ink" xmlns:am3d="http://schemas.microsoft.com/office/drawing/2017/model3d" xmlns:o="urn:schemas-microsoft-com:office:office" xmlns:r="http://schemas.openxmlformats.org/officeDocument/2006/relationships" xmlns:m="http://schemas.openxmlformats.org/officeDocument/2006/math" xmlns:v="urn:schemas-microsoft-com:vml" xmlns:wp14="http://schemas.microsoft.com/office/word/2010/wordprocessingDrawing" xmlns:wp="http://schemas.openxmlformats.org/drawingml/2006/wordprocessingDrawing" xmlns:w10="urn:schemas-microsoft-com:office:word" xmlns:w="http://schemas.openxmlformats.org/wordprocessingml/2006/main" xmlns:w14="http://schemas.microsoft.com/office/word/2010/wordml" xmlns:w15="http://schemas.microsoft.com/office/word/2012/wordml" xmlns:w16cid="http://schemas.microsoft.com/office/word/2016/wordml/cid" xmlns:w16se="http://schemas.microsoft.com/office/word/2015/wordml/symex" xmlns:wpg="http://schemas.microsoft.com/office/word/2010/wordprocessingGroup" xmlns:wpi="http://schemas.microsoft.com/office/word/2010/wordprocessingInk" xmlns:wne="http://schemas.microsoft.com/office/word/2006/wordml" xmlns:wps="http://schemas.microsoft.com/office/word/2010/wordprocessingShape" mc:Ignorable="w14 w15 w16se w16cid wp14">
   <w:endnote w:type="separator" w:id="-1">
     <w:p>
       <w:r>
@@ -1365,7 +1468,7 @@
 </file>
 
 <file path=word/footer1.xml><?xml version="1.0" encoding="utf-8"?>
-<w:ftr xmlns:wpc="http://schemas.microsoft.com/office/word/2010/wordprocessingCanvas" xmlns:mo="http://schemas.microsoft.com/office/mac/office/2008/main" xmlns:mc="http://schemas.openxmlformats.org/markup-compatibility/2006" xmlns:mv="urn:schemas-microsoft-com:mac:vml" xmlns:o="urn:schemas-microsoft-com:office:office" xmlns:r="http://schemas.openxmlformats.org/officeDocument/2006/relationships" xmlns:m="http://schemas.openxmlformats.org/officeDocument/2006/math" xmlns:v="urn:schemas-microsoft-com:vml" xmlns:wp14="http://schemas.microsoft.com/office/word/2010/wordprocessingDrawing" xmlns:wp="http://schemas.openxmlformats.org/drawingml/2006/wordprocessingDrawing" xmlns:w10="urn:schemas-microsoft-com:office:word" xmlns:w="http://schemas.openxmlformats.org/wordprocessingml/2006/main" xmlns:w14="http://schemas.microsoft.com/office/word/2010/wordml" xmlns:w15="http://schemas.microsoft.com/office/word/2012/wordml" xmlns:wpg="http://schemas.microsoft.com/office/word/2010/wordprocessingGroup" xmlns:wpi="http://schemas.microsoft.com/office/word/2010/wordprocessingInk" xmlns:wne="http://schemas.microsoft.com/office/word/2006/wordml" xmlns:wps="http://schemas.microsoft.com/office/word/2010/wordprocessingShape" mc:Ignorable="w14 w15 wp14">
+<w:ftr xmlns:wpc="http://schemas.microsoft.com/office/word/2010/wordprocessingCanvas" xmlns:cx="http://schemas.microsoft.com/office/drawing/2014/chartex" xmlns:cx1="http://schemas.microsoft.com/office/drawing/2015/9/8/chartex" xmlns:cx2="http://schemas.microsoft.com/office/drawing/2015/10/21/chartex" xmlns:cx3="http://schemas.microsoft.com/office/drawing/2016/5/9/chartex" xmlns:cx4="http://schemas.microsoft.com/office/drawing/2016/5/10/chartex" xmlns:cx5="http://schemas.microsoft.com/office/drawing/2016/5/11/chartex" xmlns:cx6="http://schemas.microsoft.com/office/drawing/2016/5/12/chartex" xmlns:cx7="http://schemas.microsoft.com/office/drawing/2016/5/13/chartex" xmlns:cx8="http://schemas.microsoft.com/office/drawing/2016/5/14/chartex" xmlns:mc="http://schemas.openxmlformats.org/markup-compatibility/2006" xmlns:aink="http://schemas.microsoft.com/office/drawing/2016/ink" xmlns:am3d="http://schemas.microsoft.com/office/drawing/2017/model3d" xmlns:o="urn:schemas-microsoft-com:office:office" xmlns:r="http://schemas.openxmlformats.org/officeDocument/2006/relationships" xmlns:m="http://schemas.openxmlformats.org/officeDocument/2006/math" xmlns:v="urn:schemas-microsoft-com:vml" xmlns:wp14="http://schemas.microsoft.com/office/word/2010/wordprocessingDrawing" xmlns:wp="http://schemas.openxmlformats.org/drawingml/2006/wordprocessingDrawing" xmlns:w10="urn:schemas-microsoft-com:office:word" xmlns:w="http://schemas.openxmlformats.org/wordprocessingml/2006/main" xmlns:w14="http://schemas.microsoft.com/office/word/2010/wordml" xmlns:w15="http://schemas.microsoft.com/office/word/2012/wordml" xmlns:w16cid="http://schemas.microsoft.com/office/word/2016/wordml/cid" xmlns:w16se="http://schemas.microsoft.com/office/word/2015/wordml/symex" xmlns:wpg="http://schemas.microsoft.com/office/word/2010/wordprocessingGroup" xmlns:wpi="http://schemas.microsoft.com/office/word/2010/wordprocessingInk" xmlns:wne="http://schemas.microsoft.com/office/word/2006/wordml" xmlns:wps="http://schemas.microsoft.com/office/word/2010/wordprocessingShape" mc:Ignorable="w14 w15 w16se w16cid wp14">
   <w:p>
     <w:pPr>
       <w:pStyle w:val="Footer"/>
@@ -1389,7 +1492,7 @@
 </file>
 
 <file path=word/footnotes.xml><?xml version="1.0" encoding="utf-8"?>
-<w:footnotes xmlns:wpc="http://schemas.microsoft.com/office/word/2010/wordprocessingCanvas" xmlns:mo="http://schemas.microsoft.com/office/mac/office/2008/main" xmlns:mc="http://schemas.openxmlformats.org/markup-compatibility/2006" xmlns:mv="urn:schemas-microsoft-com:mac:vml" xmlns:o="urn:schemas-microsoft-com:office:office" xmlns:r="http://schemas.openxmlformats.org/officeDocument/2006/relationships" xmlns:m="http://schemas.openxmlformats.org/officeDocument/2006/math" xmlns:v="urn:schemas-microsoft-com:vml" xmlns:wp14="http://schemas.microsoft.com/office/word/2010/wordprocessingDrawing" xmlns:wp="http://schemas.openxmlformats.org/drawingml/2006/wordprocessingDrawing" xmlns:w10="urn:schemas-microsoft-com:office:word" xmlns:w="http://schemas.openxmlformats.org/wordprocessingml/2006/main" xmlns:w14="http://schemas.microsoft.com/office/word/2010/wordml" xmlns:w15="http://schemas.microsoft.com/office/word/2012/wordml" xmlns:wpg="http://schemas.microsoft.com/office/word/2010/wordprocessingGroup" xmlns:wpi="http://schemas.microsoft.com/office/word/2010/wordprocessingInk" xmlns:wne="http://schemas.microsoft.com/office/word/2006/wordml" xmlns:wps="http://schemas.microsoft.com/office/word/2010/wordprocessingShape" mc:Ignorable="w14 w15 wp14">
+<w:footnotes xmlns:wpc="http://schemas.microsoft.com/office/word/2010/wordprocessingCanvas" xmlns:cx="http://schemas.microsoft.com/office/drawing/2014/chartex" xmlns:cx1="http://schemas.microsoft.com/office/drawing/2015/9/8/chartex" xmlns:cx2="http://schemas.microsoft.com/office/drawing/2015/10/21/chartex" xmlns:cx3="http://schemas.microsoft.com/office/drawing/2016/5/9/chartex" xmlns:cx4="http://schemas.microsoft.com/office/drawing/2016/5/10/chartex" xmlns:cx5="http://schemas.microsoft.com/office/drawing/2016/5/11/chartex" xmlns:cx6="http://schemas.microsoft.com/office/drawing/2016/5/12/chartex" xmlns:cx7="http://schemas.microsoft.com/office/drawing/2016/5/13/chartex" xmlns:cx8="http://schemas.microsoft.com/office/drawing/2016/5/14/chartex" xmlns:mc="http://schemas.openxmlformats.org/markup-compatibility/2006" xmlns:aink="http://schemas.microsoft.com/office/drawing/2016/ink" xmlns:am3d="http://schemas.microsoft.com/office/drawing/2017/model3d" xmlns:o="urn:schemas-microsoft-com:office:office" xmlns:r="http://schemas.openxmlformats.org/officeDocument/2006/relationships" xmlns:m="http://schemas.openxmlformats.org/officeDocument/2006/math" xmlns:v="urn:schemas-microsoft-com:vml" xmlns:wp14="http://schemas.microsoft.com/office/word/2010/wordprocessingDrawing" xmlns:wp="http://schemas.openxmlformats.org/drawingml/2006/wordprocessingDrawing" xmlns:w10="urn:schemas-microsoft-com:office:word" xmlns:w="http://schemas.openxmlformats.org/wordprocessingml/2006/main" xmlns:w14="http://schemas.microsoft.com/office/word/2010/wordml" xmlns:w15="http://schemas.microsoft.com/office/word/2012/wordml" xmlns:w16cid="http://schemas.microsoft.com/office/word/2016/wordml/cid" xmlns:w16se="http://schemas.microsoft.com/office/word/2015/wordml/symex" xmlns:wpg="http://schemas.microsoft.com/office/word/2010/wordprocessingGroup" xmlns:wpi="http://schemas.microsoft.com/office/word/2010/wordprocessingInk" xmlns:wne="http://schemas.microsoft.com/office/word/2006/wordml" xmlns:wps="http://schemas.microsoft.com/office/word/2010/wordprocessingShape" mc:Ignorable="w14 w15 w16se w16cid wp14">
   <w:footnote w:type="separator" w:id="-1">
     <w:p>
       <w:r>
@@ -1408,7 +1511,7 @@
 </file>
 
 <file path=word/header1.xml><?xml version="1.0" encoding="utf-8"?>
-<w:hdr xmlns:wpc="http://schemas.microsoft.com/office/word/2010/wordprocessingCanvas" xmlns:mo="http://schemas.microsoft.com/office/mac/office/2008/main" xmlns:mc="http://schemas.openxmlformats.org/markup-compatibility/2006" xmlns:mv="urn:schemas-microsoft-com:mac:vml" xmlns:o="urn:schemas-microsoft-com:office:office" xmlns:r="http://schemas.openxmlformats.org/officeDocument/2006/relationships" xmlns:m="http://schemas.openxmlformats.org/officeDocument/2006/math" xmlns:v="urn:schemas-microsoft-com:vml" xmlns:wp14="http://schemas.microsoft.com/office/word/2010/wordprocessingDrawing" xmlns:wp="http://schemas.openxmlformats.org/drawingml/2006/wordprocessingDrawing" xmlns:w10="urn:schemas-microsoft-com:office:word" xmlns:w="http://schemas.openxmlformats.org/wordprocessingml/2006/main" xmlns:w14="http://schemas.microsoft.com/office/word/2010/wordml" xmlns:w15="http://schemas.microsoft.com/office/word/2012/wordml" xmlns:wpg="http://schemas.microsoft.com/office/word/2010/wordprocessingGroup" xmlns:wpi="http://schemas.microsoft.com/office/word/2010/wordprocessingInk" xmlns:wne="http://schemas.microsoft.com/office/word/2006/wordml" xmlns:wps="http://schemas.microsoft.com/office/word/2010/wordprocessingShape" mc:Ignorable="w14 w15 wp14">
+<w:hdr xmlns:wpc="http://schemas.microsoft.com/office/word/2010/wordprocessingCanvas" xmlns:cx="http://schemas.microsoft.com/office/drawing/2014/chartex" xmlns:cx1="http://schemas.microsoft.com/office/drawing/2015/9/8/chartex" xmlns:cx2="http://schemas.microsoft.com/office/drawing/2015/10/21/chartex" xmlns:cx3="http://schemas.microsoft.com/office/drawing/2016/5/9/chartex" xmlns:cx4="http://schemas.microsoft.com/office/drawing/2016/5/10/chartex" xmlns:cx5="http://schemas.microsoft.com/office/drawing/2016/5/11/chartex" xmlns:cx6="http://schemas.microsoft.com/office/drawing/2016/5/12/chartex" xmlns:cx7="http://schemas.microsoft.com/office/drawing/2016/5/13/chartex" xmlns:cx8="http://schemas.microsoft.com/office/drawing/2016/5/14/chartex" xmlns:mc="http://schemas.openxmlformats.org/markup-compatibility/2006" xmlns:aink="http://schemas.microsoft.com/office/drawing/2016/ink" xmlns:am3d="http://schemas.microsoft.com/office/drawing/2017/model3d" xmlns:o="urn:schemas-microsoft-com:office:office" xmlns:r="http://schemas.openxmlformats.org/officeDocument/2006/relationships" xmlns:m="http://schemas.openxmlformats.org/officeDocument/2006/math" xmlns:v="urn:schemas-microsoft-com:vml" xmlns:wp14="http://schemas.microsoft.com/office/word/2010/wordprocessingDrawing" xmlns:wp="http://schemas.openxmlformats.org/drawingml/2006/wordprocessingDrawing" xmlns:w10="urn:schemas-microsoft-com:office:word" xmlns:w="http://schemas.openxmlformats.org/wordprocessingml/2006/main" xmlns:w14="http://schemas.microsoft.com/office/word/2010/wordml" xmlns:w15="http://schemas.microsoft.com/office/word/2012/wordml" xmlns:w16cid="http://schemas.microsoft.com/office/word/2016/wordml/cid" xmlns:w16se="http://schemas.microsoft.com/office/word/2015/wordml/symex" xmlns:wpg="http://schemas.microsoft.com/office/word/2010/wordprocessingGroup" xmlns:wpi="http://schemas.microsoft.com/office/word/2010/wordprocessingInk" xmlns:wne="http://schemas.microsoft.com/office/word/2006/wordml" xmlns:wps="http://schemas.microsoft.com/office/word/2010/wordprocessingShape" mc:Ignorable="w14 w15 w16se w16cid wp14">
   <w:p>
     <w:pPr>
       <w:pStyle w:val="Header"/>
@@ -1469,8 +1572,8 @@
 </file>
 
 <file path=word/numbering.xml><?xml version="1.0" encoding="utf-8"?>
-<w:numbering xmlns:wpc="http://schemas.microsoft.com/office/word/2010/wordprocessingCanvas" xmlns:mo="http://schemas.microsoft.com/office/mac/office/2008/main" xmlns:mc="http://schemas.openxmlformats.org/markup-compatibility/2006" xmlns:mv="urn:schemas-microsoft-com:mac:vml" xmlns:o="urn:schemas-microsoft-com:office:office" xmlns:r="http://schemas.openxmlformats.org/officeDocument/2006/relationships" xmlns:m="http://schemas.openxmlformats.org/officeDocument/2006/math" xmlns:v="urn:schemas-microsoft-com:vml" xmlns:wp14="http://schemas.microsoft.com/office/word/2010/wordprocessingDrawing" xmlns:wp="http://schemas.openxmlformats.org/drawingml/2006/wordprocessingDrawing" xmlns:w10="urn:schemas-microsoft-com:office:word" xmlns:w="http://schemas.openxmlformats.org/wordprocessingml/2006/main" xmlns:w14="http://schemas.microsoft.com/office/word/2010/wordml" xmlns:w15="http://schemas.microsoft.com/office/word/2012/wordml" xmlns:wpg="http://schemas.microsoft.com/office/word/2010/wordprocessingGroup" xmlns:wpi="http://schemas.microsoft.com/office/word/2010/wordprocessingInk" xmlns:wne="http://schemas.microsoft.com/office/word/2006/wordml" xmlns:wps="http://schemas.microsoft.com/office/word/2010/wordprocessingShape" mc:Ignorable="w14 w15 wp14">
-  <w:abstractNum w:abstractNumId="0">
+<w:numbering xmlns:wpc="http://schemas.microsoft.com/office/word/2010/wordprocessingCanvas" xmlns:cx="http://schemas.microsoft.com/office/drawing/2014/chartex" xmlns:cx1="http://schemas.microsoft.com/office/drawing/2015/9/8/chartex" xmlns:cx2="http://schemas.microsoft.com/office/drawing/2015/10/21/chartex" xmlns:cx3="http://schemas.microsoft.com/office/drawing/2016/5/9/chartex" xmlns:cx4="http://schemas.microsoft.com/office/drawing/2016/5/10/chartex" xmlns:cx5="http://schemas.microsoft.com/office/drawing/2016/5/11/chartex" xmlns:cx6="http://schemas.microsoft.com/office/drawing/2016/5/12/chartex" xmlns:cx7="http://schemas.microsoft.com/office/drawing/2016/5/13/chartex" xmlns:cx8="http://schemas.microsoft.com/office/drawing/2016/5/14/chartex" xmlns:mc="http://schemas.openxmlformats.org/markup-compatibility/2006" xmlns:aink="http://schemas.microsoft.com/office/drawing/2016/ink" xmlns:am3d="http://schemas.microsoft.com/office/drawing/2017/model3d" xmlns:o="urn:schemas-microsoft-com:office:office" xmlns:r="http://schemas.openxmlformats.org/officeDocument/2006/relationships" xmlns:m="http://schemas.openxmlformats.org/officeDocument/2006/math" xmlns:v="urn:schemas-microsoft-com:vml" xmlns:wp14="http://schemas.microsoft.com/office/word/2010/wordprocessingDrawing" xmlns:wp="http://schemas.openxmlformats.org/drawingml/2006/wordprocessingDrawing" xmlns:w10="urn:schemas-microsoft-com:office:word" xmlns:w="http://schemas.openxmlformats.org/wordprocessingml/2006/main" xmlns:w14="http://schemas.microsoft.com/office/word/2010/wordml" xmlns:w15="http://schemas.microsoft.com/office/word/2012/wordml" xmlns:w16cid="http://schemas.microsoft.com/office/word/2016/wordml/cid" xmlns:w16se="http://schemas.microsoft.com/office/word/2015/wordml/symex" xmlns:wpg="http://schemas.microsoft.com/office/word/2010/wordprocessingGroup" xmlns:wpi="http://schemas.microsoft.com/office/word/2010/wordprocessingInk" xmlns:wne="http://schemas.microsoft.com/office/word/2006/wordml" xmlns:wps="http://schemas.microsoft.com/office/word/2010/wordprocessingShape" mc:Ignorable="w14 w15 w16se w16cid wp14">
+  <w:abstractNum w:abstractNumId="0" w15:restartNumberingAfterBreak="0">
     <w:nsid w:val="00000001"/>
     <w:multiLevelType w:val="multilevel"/>
     <w:tmpl w:val="894EE873"/>
@@ -1622,7 +1725,7 @@
       </w:rPr>
     </w:lvl>
   </w:abstractNum>
-  <w:abstractNum w:abstractNumId="1">
+  <w:abstractNum w:abstractNumId="1" w15:restartNumberingAfterBreak="0">
     <w:nsid w:val="2CEC1061"/>
     <w:multiLevelType w:val="multilevel"/>
     <w:tmpl w:val="E46CB218"/>
@@ -1776,7 +1879,7 @@
 </file>
 
 <file path=word/styles.xml><?xml version="1.0" encoding="utf-8"?>
-<w:styles xmlns:mc="http://schemas.openxmlformats.org/markup-compatibility/2006" xmlns:r="http://schemas.openxmlformats.org/officeDocument/2006/relationships" xmlns:w="http://schemas.openxmlformats.org/wordprocessingml/2006/main" xmlns:w14="http://schemas.microsoft.com/office/word/2010/wordml" xmlns:w15="http://schemas.microsoft.com/office/word/2012/wordml" mc:Ignorable="w14 w15">
+<w:styles xmlns:mc="http://schemas.openxmlformats.org/markup-compatibility/2006" xmlns:r="http://schemas.openxmlformats.org/officeDocument/2006/relationships" xmlns:w="http://schemas.openxmlformats.org/wordprocessingml/2006/main" xmlns:w14="http://schemas.microsoft.com/office/word/2010/wordml" xmlns:w15="http://schemas.microsoft.com/office/word/2012/wordml" xmlns:w16cid="http://schemas.microsoft.com/office/word/2016/wordml/cid" xmlns:w16se="http://schemas.microsoft.com/office/word/2015/wordml/symex" mc:Ignorable="w14 w15 w16se w16cid">
   <w:docDefaults>
     <w:rPrDefault>
       <w:rPr>
@@ -1792,7 +1895,7 @@
       </w:pPr>
     </w:pPrDefault>
   </w:docDefaults>
-  <w:latentStyles w:defLockedState="0" w:defUIPriority="99" w:defSemiHidden="0" w:defUnhideWhenUsed="0" w:defQFormat="0" w:count="380">
+  <w:latentStyles w:defLockedState="0" w:defUIPriority="99" w:defSemiHidden="0" w:defUnhideWhenUsed="0" w:defQFormat="0" w:count="376">
     <w:lsdException w:name="Normal" w:uiPriority="0" w:qFormat="1"/>
     <w:lsdException w:name="heading 1" w:uiPriority="0" w:qFormat="1"/>
     <w:lsdException w:name="heading 2" w:semiHidden="1" w:uiPriority="0" w:unhideWhenUsed="1" w:qFormat="1"/>

</xml_diff>